<commit_message>
links for the website
</commit_message>
<xml_diff>
--- a/Assignment 4/Assignment 4 Links.docx
+++ b/Assignment 4/Assignment 4 Links.docx
@@ -56,25 +56,79 @@
           <w:rPr>
             <w:rStyle w:val="Hyperlink"/>
           </w:rPr>
-          <w:t>https://saadat176.github.io/baigs7/Assignment4/Pt1/Pt1-</w:t>
-        </w:r>
-        <w:r>
-          <w:rPr>
-            <w:rStyle w:val="Hyperlink"/>
-          </w:rPr>
-          <w:t>SillyStoryGenerator</w:t>
-        </w:r>
-        <w:r>
-          <w:rPr>
-            <w:rStyle w:val="Hyperlink"/>
-          </w:rPr>
-          <w:t>.</w:t>
-        </w:r>
-        <w:r>
-          <w:rPr>
-            <w:rStyle w:val="Hyperlink"/>
-          </w:rPr>
-          <w:t>html</w:t>
+          <w:t>https://saadat176.github.io/baigs7/A</w:t>
+        </w:r>
+        <w:r>
+          <w:rPr>
+            <w:rStyle w:val="Hyperlink"/>
+          </w:rPr>
+          <w:t>s</w:t>
+        </w:r>
+        <w:r>
+          <w:rPr>
+            <w:rStyle w:val="Hyperlink"/>
+          </w:rPr>
+          <w:t>signme</w:t>
+        </w:r>
+        <w:r>
+          <w:rPr>
+            <w:rStyle w:val="Hyperlink"/>
+          </w:rPr>
+          <w:t>n</w:t>
+        </w:r>
+        <w:r>
+          <w:rPr>
+            <w:rStyle w:val="Hyperlink"/>
+          </w:rPr>
+          <w:t>t4/Pt1/</w:t>
+        </w:r>
+        <w:r>
+          <w:rPr>
+            <w:rStyle w:val="Hyperlink"/>
+          </w:rPr>
+          <w:t>P</w:t>
+        </w:r>
+        <w:r>
+          <w:rPr>
+            <w:rStyle w:val="Hyperlink"/>
+          </w:rPr>
+          <w:t>t1-Si</w:t>
+        </w:r>
+        <w:r>
+          <w:rPr>
+            <w:rStyle w:val="Hyperlink"/>
+          </w:rPr>
+          <w:t>l</w:t>
+        </w:r>
+        <w:r>
+          <w:rPr>
+            <w:rStyle w:val="Hyperlink"/>
+          </w:rPr>
+          <w:t>lyStor</w:t>
+        </w:r>
+        <w:r>
+          <w:rPr>
+            <w:rStyle w:val="Hyperlink"/>
+          </w:rPr>
+          <w:t>y</w:t>
+        </w:r>
+        <w:r>
+          <w:rPr>
+            <w:rStyle w:val="Hyperlink"/>
+          </w:rPr>
+          <w:t>Gen</w:t>
+        </w:r>
+        <w:r>
+          <w:rPr>
+            <w:rStyle w:val="Hyperlink"/>
+          </w:rPr>
+          <w:t>e</w:t>
+        </w:r>
+        <w:r>
+          <w:rPr>
+            <w:rStyle w:val="Hyperlink"/>
+          </w:rPr>
+          <w:t>rator.html</w:t>
         </w:r>
       </w:hyperlink>
       <w:r>
@@ -85,7 +139,10 @@
         <w:t>Part 2</w:t>
       </w:r>
       <w:r>
-        <w:t>- Cool Box</w:t>
+        <w:t xml:space="preserve">- </w:t>
+      </w:r>
+      <w:r>
+        <w:t>Image Gallery</w:t>
       </w:r>
       <w:r>
         <w:t>:</w:t>
@@ -98,7 +155,55 @@
           <w:rPr>
             <w:rStyle w:val="Hyperlink"/>
           </w:rPr>
-          <w:t>https://saadat176.github.io/baigs7/Assignment3/Pt2/Pt2-CoolBox.html</w:t>
+          <w:t>https://saadat176.github.io/baigs7/Assignment</w:t>
+        </w:r>
+        <w:r>
+          <w:rPr>
+            <w:rStyle w:val="Hyperlink"/>
+          </w:rPr>
+          <w:t>4</w:t>
+        </w:r>
+        <w:r>
+          <w:rPr>
+            <w:rStyle w:val="Hyperlink"/>
+          </w:rPr>
+          <w:t>/</w:t>
+        </w:r>
+        <w:r>
+          <w:rPr>
+            <w:rStyle w:val="Hyperlink"/>
+          </w:rPr>
+          <w:t>P</w:t>
+        </w:r>
+        <w:r>
+          <w:rPr>
+            <w:rStyle w:val="Hyperlink"/>
+          </w:rPr>
+          <w:t>t2/Pt2-Im</w:t>
+        </w:r>
+        <w:r>
+          <w:rPr>
+            <w:rStyle w:val="Hyperlink"/>
+          </w:rPr>
+          <w:t>a</w:t>
+        </w:r>
+        <w:r>
+          <w:rPr>
+            <w:rStyle w:val="Hyperlink"/>
+          </w:rPr>
+          <w:t>g</w:t>
+        </w:r>
+        <w:r>
+          <w:rPr>
+            <w:rStyle w:val="Hyperlink"/>
+          </w:rPr>
+          <w:t>e</w:t>
+        </w:r>
+        <w:r>
+          <w:rPr>
+            <w:rStyle w:val="Hyperlink"/>
+          </w:rPr>
+          <w:t>Gallery.html</w:t>
         </w:r>
       </w:hyperlink>
       <w:r>
@@ -112,7 +217,7 @@
         <w:t xml:space="preserve">- </w:t>
       </w:r>
       <w:r>
-        <w:t>College Website</w:t>
+        <w:t>Bouncing Balls</w:t>
       </w:r>
       <w:r>
         <w:t>:</w:t>
@@ -125,7 +230,31 @@
           <w:rPr>
             <w:rStyle w:val="Hyperlink"/>
           </w:rPr>
-          <w:t>https://saadat176.github.io/baigs7/Assignment3/Pt3/Pt3-CollegeWebsite.html</w:t>
+          <w:t>https://saadat176.github.io/baigs7/Assignment4/Pt3</w:t>
+        </w:r>
+        <w:r>
+          <w:rPr>
+            <w:rStyle w:val="Hyperlink"/>
+          </w:rPr>
+          <w:t>/</w:t>
+        </w:r>
+        <w:r>
+          <w:rPr>
+            <w:rStyle w:val="Hyperlink"/>
+          </w:rPr>
+          <w:t>Pt</w:t>
+        </w:r>
+        <w:r>
+          <w:rPr>
+            <w:rStyle w:val="Hyperlink"/>
+          </w:rPr>
+          <w:t>3</w:t>
+        </w:r>
+        <w:r>
+          <w:rPr>
+            <w:rStyle w:val="Hyperlink"/>
+          </w:rPr>
+          <w:t>-BouncingBalls.html</w:t>
         </w:r>
       </w:hyperlink>
       <w:r>
@@ -136,7 +265,10 @@
         <w:t>Part 4</w:t>
       </w:r>
       <w:r>
-        <w:t>- My Cool Website</w:t>
+        <w:t xml:space="preserve">- </w:t>
+      </w:r>
+      <w:r>
+        <w:t>Evil Circle vs Bouncing Balls</w:t>
       </w:r>
       <w:r>
         <w:t>:</w:t>
@@ -149,12 +281,27 @@
           <w:rPr>
             <w:rStyle w:val="Hyperlink"/>
           </w:rPr>
-          <w:t>https://saadat176.github.io/baigs7/Assignment3/Pt4/Pt4-MyCoolWebsite.html</w:t>
+          <w:t>https://saadat176.github.io/baigs7/Assignm</w:t>
+        </w:r>
+        <w:r>
+          <w:rPr>
+            <w:rStyle w:val="Hyperlink"/>
+          </w:rPr>
+          <w:t>e</w:t>
+        </w:r>
+        <w:r>
+          <w:rPr>
+            <w:rStyle w:val="Hyperlink"/>
+          </w:rPr>
+          <w:t>n</w:t>
+        </w:r>
+        <w:r>
+          <w:rPr>
+            <w:rStyle w:val="Hyperlink"/>
+          </w:rPr>
+          <w:t>t4/Pt4/Pt4-BBvEvilCircle.html</w:t>
         </w:r>
       </w:hyperlink>
-      <w:r>
-        <w:br/>
-      </w:r>
       <w:r>
         <w:br/>
       </w:r>

</xml_diff>